<commit_message>
bug fixes and merge errors
</commit_message>
<xml_diff>
--- a/Reports and theory/SS EK Report 20180222.docx
+++ b/Reports and theory/SS EK Report 20180222.docx
@@ -175,27 +175,14 @@
       <w:r>
         <w:t xml:space="preserve">Figure </w:t>
       </w:r>
-      <w:r>
-        <w:fldChar w:fldCharType="begin"/>
-      </w:r>
-      <w:r>
-        <w:instrText xml:space="preserve"> SEQ Figure \* ARABIC </w:instrText>
-      </w:r>
-      <w:r>
-        <w:fldChar w:fldCharType="separate"/>
-      </w:r>
-      <w:r>
-        <w:rPr>
-          <w:noProof/>
-        </w:rPr>
-        <w:t>1</w:t>
-      </w:r>
-      <w:r>
-        <w:rPr>
-          <w:noProof/>
-        </w:rPr>
-        <w:fldChar w:fldCharType="end"/>
-      </w:r>
+      <w:fldSimple w:instr=" SEQ Figure \* ARABIC ">
+        <w:r>
+          <w:rPr>
+            <w:noProof/>
+          </w:rPr>
+          <w:t>1</w:t>
+        </w:r>
+      </w:fldSimple>
       <w:r>
         <w:t>: Training and testing accuracy jumping around all over the place</w:t>
       </w:r>
@@ -284,14 +271,27 @@
       <w:r>
         <w:t xml:space="preserve">Figure </w:t>
       </w:r>
-      <w:fldSimple w:instr=" SEQ Figure \* ARABIC ">
-        <w:r>
-          <w:rPr>
-            <w:noProof/>
-          </w:rPr>
-          <w:t>2</w:t>
-        </w:r>
-      </w:fldSimple>
+      <w:r>
+        <w:fldChar w:fldCharType="begin"/>
+      </w:r>
+      <w:r>
+        <w:instrText xml:space="preserve"> SEQ Figure \* ARABIC </w:instrText>
+      </w:r>
+      <w:r>
+        <w:fldChar w:fldCharType="separate"/>
+      </w:r>
+      <w:r>
+        <w:rPr>
+          <w:noProof/>
+        </w:rPr>
+        <w:t>2</w:t>
+      </w:r>
+      <w:r>
+        <w:rPr>
+          <w:noProof/>
+        </w:rPr>
+        <w:fldChar w:fldCharType="end"/>
+      </w:r>
       <w:r>
         <w:t>: Example of rotated image (over-rotated to show the rotation)</w:t>
       </w:r>
@@ -350,27 +350,14 @@
       <w:r>
         <w:t xml:space="preserve">Figure </w:t>
       </w:r>
-      <w:r>
-        <w:fldChar w:fldCharType="begin"/>
-      </w:r>
-      <w:r>
-        <w:instrText xml:space="preserve"> SEQ Figure \* ARABIC </w:instrText>
-      </w:r>
-      <w:r>
-        <w:fldChar w:fldCharType="separate"/>
-      </w:r>
-      <w:r>
-        <w:rPr>
-          <w:noProof/>
-        </w:rPr>
-        <w:t>3</w:t>
-      </w:r>
-      <w:r>
-        <w:rPr>
-          <w:noProof/>
-        </w:rPr>
-        <w:fldChar w:fldCharType="end"/>
-      </w:r>
+      <w:fldSimple w:instr=" SEQ Figure \* ARABIC ">
+        <w:r>
+          <w:rPr>
+            <w:noProof/>
+          </w:rPr>
+          <w:t>3</w:t>
+        </w:r>
+      </w:fldSimple>
       <w:r>
         <w:t>: Example of adjusted brightness image</w:t>
       </w:r>
@@ -429,27 +416,14 @@
       <w:r>
         <w:t xml:space="preserve">Figure </w:t>
       </w:r>
-      <w:r>
-        <w:fldChar w:fldCharType="begin"/>
-      </w:r>
-      <w:r>
-        <w:instrText xml:space="preserve"> SEQ Figure \* ARABIC </w:instrText>
-      </w:r>
-      <w:r>
-        <w:fldChar w:fldCharType="separate"/>
-      </w:r>
-      <w:r>
-        <w:rPr>
-          <w:noProof/>
-        </w:rPr>
-        <w:t>4</w:t>
-      </w:r>
-      <w:r>
-        <w:rPr>
-          <w:noProof/>
-        </w:rPr>
-        <w:fldChar w:fldCharType="end"/>
-      </w:r>
+      <w:fldSimple w:instr=" SEQ Figure \* ARABIC ">
+        <w:r>
+          <w:rPr>
+            <w:noProof/>
+          </w:rPr>
+          <w:t>4</w:t>
+        </w:r>
+      </w:fldSimple>
       <w:r>
         <w:t>: Example of image translation (over-translated to show effect)</w:t>
       </w:r>
@@ -508,27 +482,14 @@
       <w:r>
         <w:t xml:space="preserve">Figure </w:t>
       </w:r>
-      <w:r>
-        <w:fldChar w:fldCharType="begin"/>
-      </w:r>
-      <w:r>
-        <w:instrText xml:space="preserve"> SEQ Figure \* ARABIC </w:instrText>
-      </w:r>
-      <w:r>
-        <w:fldChar w:fldCharType="separate"/>
-      </w:r>
-      <w:r>
-        <w:rPr>
-          <w:noProof/>
-        </w:rPr>
-        <w:t>5</w:t>
-      </w:r>
-      <w:r>
-        <w:rPr>
-          <w:noProof/>
-        </w:rPr>
-        <w:fldChar w:fldCharType="end"/>
-      </w:r>
+      <w:fldSimple w:instr=" SEQ Figure \* ARABIC ">
+        <w:r>
+          <w:rPr>
+            <w:noProof/>
+          </w:rPr>
+          <w:t>5</w:t>
+        </w:r>
+      </w:fldSimple>
       <w:r>
         <w:t>: Scaling doesn't seem to work because the lines on the characters are so thin that the image is too grainy</w:t>
       </w:r>
@@ -626,14 +587,27 @@
       <w:r>
         <w:t xml:space="preserve">Figure </w:t>
       </w:r>
-      <w:fldSimple w:instr=" SEQ Figure \* ARABIC ">
-        <w:r>
-          <w:rPr>
-            <w:noProof/>
-          </w:rPr>
-          <w:t>6</w:t>
-        </w:r>
-      </w:fldSimple>
+      <w:r>
+        <w:fldChar w:fldCharType="begin"/>
+      </w:r>
+      <w:r>
+        <w:instrText xml:space="preserve"> SEQ Figure \* ARABIC </w:instrText>
+      </w:r>
+      <w:r>
+        <w:fldChar w:fldCharType="separate"/>
+      </w:r>
+      <w:r>
+        <w:rPr>
+          <w:noProof/>
+        </w:rPr>
+        <w:t>6</w:t>
+      </w:r>
+      <w:r>
+        <w:rPr>
+          <w:noProof/>
+        </w:rPr>
+        <w:fldChar w:fldCharType="end"/>
+      </w:r>
       <w:r>
         <w:t>: Sample of text from the CASIA database</w:t>
       </w:r>
@@ -765,14 +739,27 @@
       <w:r>
         <w:t xml:space="preserve">Figure </w:t>
       </w:r>
-      <w:fldSimple w:instr=" SEQ Figure \* ARABIC ">
-        <w:r>
-          <w:rPr>
-            <w:noProof/>
-          </w:rPr>
-          <w:t>7</w:t>
-        </w:r>
-      </w:fldSimple>
+      <w:r>
+        <w:fldChar w:fldCharType="begin"/>
+      </w:r>
+      <w:r>
+        <w:instrText xml:space="preserve"> SEQ Figure \* ARABIC </w:instrText>
+      </w:r>
+      <w:r>
+        <w:fldChar w:fldCharType="separate"/>
+      </w:r>
+      <w:r>
+        <w:rPr>
+          <w:noProof/>
+        </w:rPr>
+        <w:t>7</w:t>
+      </w:r>
+      <w:r>
+        <w:rPr>
+          <w:noProof/>
+        </w:rPr>
+        <w:fldChar w:fldCharType="end"/>
+      </w:r>
       <w:r>
         <w:t xml:space="preserve">: The beginning of training a 2-convolutional neural network with </w:t>
       </w:r>
@@ -1218,8 +1205,6 @@
         </w:rPr>
         <w:t xml:space="preserve">is a lower priority task.  </w:t>
       </w:r>
-      <w:bookmarkStart w:id="0" w:name="_GoBack"/>
-      <w:bookmarkEnd w:id="0"/>
     </w:p>
     <w:p>
       <w:pPr>
@@ -1360,22 +1345,8 @@
         </w:rPr>
         <w:t xml:space="preserve">3. Continue to consider the future of our project beyond isolated character recognition.  </w:t>
       </w:r>
-    </w:p>
-    <w:p>
-      <w:pPr>
-        <w:pBdr>
-          <w:top w:val="single" w:sz="4" w:space="1" w:color="FF0000"/>
-          <w:left w:val="single" w:sz="4" w:space="4" w:color="FF0000"/>
-          <w:bottom w:val="single" w:sz="4" w:space="1" w:color="FF0000"/>
-          <w:right w:val="single" w:sz="4" w:space="4" w:color="FF0000"/>
-        </w:pBdr>
-        <w:jc w:val="both"/>
-        <w:rPr>
-          <w:rFonts w:ascii="Times New Roman" w:hAnsi="Times New Roman" w:cs="Times New Roman"/>
-          <w:sz w:val="24"/>
-          <w:lang w:val="en-GB"/>
-        </w:rPr>
-      </w:pPr>
+      <w:bookmarkStart w:id="0" w:name="_GoBack"/>
+      <w:bookmarkEnd w:id="0"/>
     </w:p>
     <w:p>
       <w:pPr>
@@ -2580,7 +2551,7 @@
 </file>
 
 <file path=customXml/itemProps1.xml><?xml version="1.0" encoding="utf-8"?>
-<ds:datastoreItem xmlns:ds="http://schemas.openxmlformats.org/officeDocument/2006/customXml" ds:itemID="{F479D700-5B43-470B-8760-29290FE08621}">
+<ds:datastoreItem xmlns:ds="http://schemas.openxmlformats.org/officeDocument/2006/customXml" ds:itemID="{386A548B-7D84-42DE-B43D-F15FEB9EC19E}">
   <ds:schemaRefs>
     <ds:schemaRef ds:uri="http://schemas.openxmlformats.org/officeDocument/2006/bibliography"/>
   </ds:schemaRefs>

</xml_diff>